<commit_message>
HELC template updates with Jinja placeholders, tested and works
</commit_message>
<xml_diff>
--- a/HEL/SUPPORT/Templates/HELC_Letter_Template.docx
+++ b/HEL/SUPPORT/Templates/HELC_Letter_Template.docx
@@ -6,8 +6,13 @@
       <w:pPr>
         <w:pStyle w:val="FirstParagraph"/>
       </w:pPr>
-      <w:r>
-        <w:t>[Current/authoring date]</w:t>
+      <w:proofErr w:type="gramStart"/>
+      <w:r>
+        <w:t>{{ today</w:t>
+      </w:r>
+      <w:proofErr w:type="gramEnd"/>
+      <w:r>
+        <w:t>_date }}</w:t>
       </w:r>
     </w:p>
     <w:p>
@@ -79,8 +84,21 @@
         <w:pStyle w:val="FirstParagraph"/>
         <w:spacing w:after="0"/>
       </w:pPr>
-      <w:r>
-        <w:t>[NRCS Service Center Name]</w:t>
+      <w:proofErr w:type="gramStart"/>
+      <w:r>
+        <w:t xml:space="preserve">{{ </w:t>
+      </w:r>
+      <w:bookmarkStart w:id="3" w:name="_Hlk144907347"/>
+      <w:r>
+        <w:t>nrcs</w:t>
+      </w:r>
+      <w:proofErr w:type="gramEnd"/>
+      <w:r>
+        <w:t>_address</w:t>
+      </w:r>
+      <w:bookmarkEnd w:id="3"/>
+      <w:r>
+        <w:t>[‘office’] }}</w:t>
       </w:r>
     </w:p>
     <w:p>
@@ -88,72 +106,76 @@
         <w:pStyle w:val="FirstParagraph"/>
         <w:spacing w:before="0"/>
       </w:pPr>
-      <w:r>
-        <w:t>[NRCS Address]</w:t>
+      <w:proofErr w:type="gramStart"/>
+      <w:r>
+        <w:t xml:space="preserve">{{ </w:t>
+      </w:r>
+      <w:r>
+        <w:t>nrcs</w:t>
+      </w:r>
+      <w:proofErr w:type="gramEnd"/>
+      <w:r>
+        <w:t>_address</w:t>
+      </w:r>
+      <w:r>
+        <w:t>[‘street’] }}</w:t>
       </w:r>
       <w:r>
         <w:br/>
       </w:r>
       <w:r>
-        <w:t>[NRCS City]</w:t>
-      </w:r>
-      <w:r>
-        <w:t xml:space="preserve">, </w:t>
-      </w:r>
-      <w:r>
-        <w:t>[NRCS State]</w:t>
-      </w:r>
-      <w:r>
-        <w:t xml:space="preserve"> </w:t>
-      </w:r>
-      <w:r>
-        <w:t>[NRCS Zip]</w:t>
+        <w:t xml:space="preserve">{{ </w:t>
+      </w:r>
+      <w:r>
+        <w:t>nrcs_address</w:t>
+      </w:r>
+      <w:r>
+        <w:t xml:space="preserve">[‘city’] }}, {{ </w:t>
+      </w:r>
+      <w:r>
+        <w:t>nrcs_address</w:t>
+      </w:r>
+      <w:r>
+        <w:t>[‘state’] }} {{ nrcs_address[‘zip’] }}</w:t>
       </w:r>
       <w:r>
         <w:br/>
         <w:t xml:space="preserve">Phone: </w:t>
       </w:r>
       <w:r>
-        <w:t>[NRCS Phone]</w:t>
+        <w:t>{{ nrcs_address[‘phone’] }}</w:t>
       </w:r>
       <w:r>
         <w:br/>
         <w:t xml:space="preserve">Fax: </w:t>
       </w:r>
       <w:r>
-        <w:t>[NRCS Fax]</w:t>
+        <w:t>{{ nrcs_address[‘fax’] }}</w:t>
       </w:r>
     </w:p>
     <w:p>
       <w:pPr>
         <w:pStyle w:val="BodyText"/>
       </w:pPr>
-      <w:r>
-        <w:t>[Client Name]</w:t>
+      <w:proofErr w:type="gramStart"/>
+      <w:r>
+        <w:t>{{ admin</w:t>
+      </w:r>
+      <w:proofErr w:type="gramEnd"/>
+      <w:r>
+        <w:t>_data[‘client’] }}</w:t>
       </w:r>
       <w:r>
         <w:br/>
       </w:r>
       <w:r>
-        <w:t>[Client Address]</w:t>
+        <w:t>{{ admin_data[‘street’] }}</w:t>
       </w:r>
       <w:r>
         <w:br/>
       </w:r>
       <w:r>
-        <w:t>[Client City]</w:t>
-      </w:r>
-      <w:r>
-        <w:t xml:space="preserve">, </w:t>
-      </w:r>
-      <w:r>
-        <w:t>[Client State]</w:t>
-      </w:r>
-      <w:r>
-        <w:t xml:space="preserve"> </w:t>
-      </w:r>
-      <w:r>
-        <w:t>[Client Zip]</w:t>
+        <w:t>{{ admin_data[‘city’] }}, {{ admin_data[‘state’] }} {{ admin_data[‘zip’] }}</w:t>
       </w:r>
     </w:p>
     <w:p>
@@ -177,21 +199,26 @@
       <w:r>
         <w:t xml:space="preserve">TRACT: </w:t>
       </w:r>
-      <w:r>
-        <w:t>[Tract Number]</w:t>
+      <w:proofErr w:type="gramStart"/>
+      <w:r>
+        <w:t>{{ admin</w:t>
+      </w:r>
+      <w:proofErr w:type="gramEnd"/>
+      <w:r>
+        <w:t>_data[‘tract_number’] }}</w:t>
       </w:r>
       <w:r>
         <w:br/>
         <w:t xml:space="preserve">Administrative County: </w:t>
       </w:r>
       <w:r>
-        <w:t>[Admin County]</w:t>
-      </w:r>
-      <w:r>
-        <w:t xml:space="preserve">, </w:t>
-      </w:r>
-      <w:r>
-        <w:t>[Admin State]</w:t>
+        <w:t>{{ admin_data[‘admin_county_name’] }}, {{ admin_data[‘admin_state_name</w:t>
+      </w:r>
+      <w:r>
+        <w:t>’</w:t>
+      </w:r>
+      <w:r>
+        <w:t>] }}</w:t>
       </w:r>
     </w:p>
     <w:p>
@@ -214,7 +241,15 @@
         <w:t>our receipt of the Farm Service Agency (FSA) form AD-1026, Highly Erodible Land Conservation (HELC) and Wetland Conservation (WC) Certification</w:t>
       </w:r>
       <w:r>
-        <w:t>] dated on [Date of Referral].</w:t>
+        <w:t xml:space="preserve">] dated on </w:t>
+      </w:r>
+      <w:proofErr w:type="gramStart"/>
+      <w:r>
+        <w:t>{{ admin</w:t>
+      </w:r>
+      <w:proofErr w:type="gramEnd"/>
+      <w:r>
+        <w:t>_data[‘request_date’] }}.</w:t>
       </w:r>
     </w:p>
     <w:p>
@@ -334,8 +369,8 @@
       <w:r>
         <w:t>Sincerely,</w:t>
       </w:r>
-      <w:bookmarkStart w:id="3" w:name="presence-of-wetland-hydrology"/>
-      <w:bookmarkStart w:id="4" w:name="Xe48930909c4bf853bdc5226c3a6bfe1d0eadb75"/>
+      <w:bookmarkStart w:id="4" w:name="presence-of-wetland-hydrology"/>
+      <w:bookmarkStart w:id="5" w:name="Xe48930909c4bf853bdc5226c3a6bfe1d0eadb75"/>
       <w:bookmarkEnd w:id="1"/>
     </w:p>
     <w:p>
@@ -401,9 +436,9 @@
       <w:pPr>
         <w:pStyle w:val="Heading1"/>
       </w:pPr>
-      <w:bookmarkStart w:id="5" w:name="appeals-information"/>
-      <w:bookmarkEnd w:id="3"/>
+      <w:bookmarkStart w:id="6" w:name="appeals-information"/>
       <w:bookmarkEnd w:id="4"/>
+      <w:bookmarkEnd w:id="5"/>
       <w:r>
         <w:lastRenderedPageBreak/>
         <w:t>Appeals Information</w:t>
@@ -421,7 +456,7 @@
       <w:pPr>
         <w:pStyle w:val="Heading4"/>
       </w:pPr>
-      <w:bookmarkStart w:id="6" w:name="X6fd1d4a292078ad31c93f23c0588249d9d43b3c"/>
+      <w:bookmarkStart w:id="7" w:name="X6fd1d4a292078ad31c93f23c0588249d9d43b3c"/>
       <w:r>
         <w:t xml:space="preserve">1. You may request a reconsideration field visit for NRCS to review the basis for the PTD with you and gather additional information concerning the </w:t>
       </w:r>
@@ -436,8 +471,8 @@
       <w:pPr>
         <w:pStyle w:val="Heading4"/>
       </w:pPr>
-      <w:bookmarkStart w:id="7" w:name="Xb93a809e30fc3ae0c072d98cb37956f157cac9c"/>
-      <w:bookmarkEnd w:id="6"/>
+      <w:bookmarkStart w:id="8" w:name="Xb93a809e30fc3ae0c072d98cb37956f157cac9c"/>
+      <w:bookmarkEnd w:id="7"/>
       <w:r>
         <w:t xml:space="preserve">2. Mediation may be used to assist you and NRCS in trying to reach a mutually agreeable resolution or settlement regarding this PTD. Through mediation, the parties </w:t>
       </w:r>
@@ -518,13 +553,23 @@
               <w:spacing w:after="0"/>
               <w:ind w:left="100" w:right="100"/>
             </w:pPr>
+            <w:proofErr w:type="gramStart"/>
             <w:r>
               <w:rPr>
                 <w:rFonts w:ascii="Times" w:eastAsia="Times" w:hAnsi="Times" w:cs="Times"/>
                 <w:color w:val="000000"/>
                 <w:szCs w:val="20"/>
               </w:rPr>
-              <w:t>[FSA County]</w:t>
+              <w:t>{{ fsa</w:t>
+            </w:r>
+            <w:proofErr w:type="gramEnd"/>
+            <w:r>
+              <w:rPr>
+                <w:rFonts w:ascii="Times" w:eastAsia="Times" w:hAnsi="Times" w:cs="Times"/>
+                <w:color w:val="000000"/>
+                <w:szCs w:val="20"/>
+              </w:rPr>
+              <w:t>_county }}</w:t>
             </w:r>
             <w:r>
               <w:rPr>
@@ -582,13 +627,23 @@
               </w:rPr>
               <w:t xml:space="preserve">Telephone: </w:t>
             </w:r>
+            <w:proofErr w:type="gramStart"/>
             <w:r>
               <w:rPr>
                 <w:rFonts w:ascii="Times" w:eastAsia="Times" w:hAnsi="Times" w:cs="Times"/>
                 <w:color w:val="000000"/>
                 <w:szCs w:val="20"/>
               </w:rPr>
-              <w:t>[FSA Phone]</w:t>
+              <w:t>{{ fsa</w:t>
+            </w:r>
+            <w:proofErr w:type="gramEnd"/>
+            <w:r>
+              <w:rPr>
+                <w:rFonts w:ascii="Times" w:eastAsia="Times" w:hAnsi="Times" w:cs="Times"/>
+                <w:color w:val="000000"/>
+                <w:szCs w:val="20"/>
+              </w:rPr>
+              <w:t>_address[‘phone’] }}</w:t>
             </w:r>
           </w:p>
         </w:tc>
@@ -631,13 +686,23 @@
                 <w:highlight w:val="yellow"/>
               </w:rPr>
             </w:pPr>
+            <w:proofErr w:type="gramStart"/>
             <w:r>
               <w:rPr>
                 <w:rFonts w:ascii="Times" w:eastAsia="Times" w:hAnsi="Times" w:cs="Times"/>
                 <w:color w:val="000000"/>
                 <w:szCs w:val="20"/>
               </w:rPr>
-              <w:t>[FSA Address]</w:t>
+              <w:t>{{ fsa</w:t>
+            </w:r>
+            <w:proofErr w:type="gramEnd"/>
+            <w:r>
+              <w:rPr>
+                <w:rFonts w:ascii="Times" w:eastAsia="Times" w:hAnsi="Times" w:cs="Times"/>
+                <w:color w:val="000000"/>
+                <w:szCs w:val="20"/>
+              </w:rPr>
+              <w:t>_address[‘street’] }}</w:t>
             </w:r>
           </w:p>
         </w:tc>
@@ -679,13 +744,23 @@
               </w:rPr>
               <w:t xml:space="preserve">Fax: </w:t>
             </w:r>
+            <w:proofErr w:type="gramStart"/>
             <w:r>
               <w:rPr>
                 <w:rFonts w:ascii="Times" w:eastAsia="Times" w:hAnsi="Times" w:cs="Times"/>
                 <w:color w:val="000000"/>
                 <w:szCs w:val="20"/>
               </w:rPr>
-              <w:t>[FSA Fax]</w:t>
+              <w:t>{{ fsa</w:t>
+            </w:r>
+            <w:proofErr w:type="gramEnd"/>
+            <w:r>
+              <w:rPr>
+                <w:rFonts w:ascii="Times" w:eastAsia="Times" w:hAnsi="Times" w:cs="Times"/>
+                <w:color w:val="000000"/>
+                <w:szCs w:val="20"/>
+              </w:rPr>
+              <w:t>_address[‘fax’] }}</w:t>
             </w:r>
           </w:p>
         </w:tc>
@@ -728,45 +803,23 @@
                 <w:highlight w:val="yellow"/>
               </w:rPr>
             </w:pPr>
+            <w:proofErr w:type="gramStart"/>
             <w:r>
               <w:rPr>
                 <w:rFonts w:ascii="Times" w:eastAsia="Times" w:hAnsi="Times" w:cs="Times"/>
                 <w:color w:val="000000"/>
                 <w:szCs w:val="20"/>
               </w:rPr>
-              <w:t>[FSA City]</w:t>
+              <w:t>{{ fsa</w:t>
             </w:r>
+            <w:proofErr w:type="gramEnd"/>
             <w:r>
               <w:rPr>
                 <w:rFonts w:ascii="Times" w:eastAsia="Times" w:hAnsi="Times" w:cs="Times"/>
                 <w:color w:val="000000"/>
                 <w:szCs w:val="20"/>
               </w:rPr>
-              <w:t xml:space="preserve">, </w:t>
-            </w:r>
-            <w:r>
-              <w:rPr>
-                <w:rFonts w:ascii="Times" w:eastAsia="Times" w:hAnsi="Times" w:cs="Times"/>
-                <w:color w:val="000000"/>
-                <w:szCs w:val="20"/>
-              </w:rPr>
-              <w:t>[FSA State]</w:t>
-            </w:r>
-            <w:r>
-              <w:rPr>
-                <w:rFonts w:ascii="Times" w:eastAsia="Times" w:hAnsi="Times" w:cs="Times"/>
-                <w:color w:val="000000"/>
-                <w:szCs w:val="20"/>
-              </w:rPr>
-              <w:t xml:space="preserve"> </w:t>
-            </w:r>
-            <w:r>
-              <w:rPr>
-                <w:rFonts w:ascii="Times" w:eastAsia="Times" w:hAnsi="Times" w:cs="Times"/>
-                <w:color w:val="000000"/>
-                <w:szCs w:val="20"/>
-              </w:rPr>
-              <w:t>[FSA Zip]</w:t>
+              <w:t>_address[‘city’] }}, {{ fsa_address[‘state’] }} {{ fsa_address[‘zip’] }}</w:t>
             </w:r>
           </w:p>
         </w:tc>
@@ -908,13 +961,23 @@
               </w:rPr>
               <w:t xml:space="preserve">Toll Free Phone: </w:t>
             </w:r>
+            <w:proofErr w:type="gramStart"/>
             <w:r>
               <w:rPr>
                 <w:rFonts w:ascii="Times" w:eastAsia="Times" w:hAnsi="Times" w:cs="Times"/>
                 <w:color w:val="000000"/>
                 <w:szCs w:val="20"/>
               </w:rPr>
-              <w:t>[NAD Toll Free]</w:t>
+              <w:t>{{ nad</w:t>
+            </w:r>
+            <w:proofErr w:type="gramEnd"/>
+            <w:r>
+              <w:rPr>
+                <w:rFonts w:ascii="Times" w:eastAsia="Times" w:hAnsi="Times" w:cs="Times"/>
+                <w:color w:val="000000"/>
+                <w:szCs w:val="20"/>
+              </w:rPr>
+              <w:t>_address[‘toll_free’] }}</w:t>
             </w:r>
           </w:p>
         </w:tc>
@@ -955,13 +1018,23 @@
               <w:ind w:left="100" w:right="100"/>
               <w:jc w:val="both"/>
             </w:pPr>
+            <w:proofErr w:type="gramStart"/>
             <w:r>
               <w:rPr>
                 <w:rFonts w:ascii="Times" w:eastAsia="Times" w:hAnsi="Times" w:cs="Times"/>
                 <w:color w:val="000000"/>
                 <w:szCs w:val="20"/>
               </w:rPr>
-              <w:t>[NAD Address]</w:t>
+              <w:t>{{ nad</w:t>
+            </w:r>
+            <w:proofErr w:type="gramEnd"/>
+            <w:r>
+              <w:rPr>
+                <w:rFonts w:ascii="Times" w:eastAsia="Times" w:hAnsi="Times" w:cs="Times"/>
+                <w:color w:val="000000"/>
+                <w:szCs w:val="20"/>
+              </w:rPr>
+              <w:t>_address[‘street’] }}</w:t>
             </w:r>
           </w:p>
         </w:tc>
@@ -1004,13 +1077,23 @@
               </w:rPr>
               <w:t xml:space="preserve">TTY: </w:t>
             </w:r>
+            <w:proofErr w:type="gramStart"/>
             <w:r>
               <w:rPr>
                 <w:rFonts w:ascii="Times" w:eastAsia="Times" w:hAnsi="Times" w:cs="Times"/>
                 <w:color w:val="000000"/>
                 <w:szCs w:val="20"/>
               </w:rPr>
-              <w:t>[NAD TTY/Phone]</w:t>
+              <w:t>{{ nad</w:t>
+            </w:r>
+            <w:proofErr w:type="gramEnd"/>
+            <w:r>
+              <w:rPr>
+                <w:rFonts w:ascii="Times" w:eastAsia="Times" w:hAnsi="Times" w:cs="Times"/>
+                <w:color w:val="000000"/>
+                <w:szCs w:val="20"/>
+              </w:rPr>
+              <w:t>_address[‘tty’] }}</w:t>
             </w:r>
           </w:p>
         </w:tc>
@@ -1051,45 +1134,23 @@
               <w:ind w:left="100" w:right="100"/>
               <w:jc w:val="both"/>
             </w:pPr>
+            <w:proofErr w:type="gramStart"/>
             <w:r>
               <w:rPr>
                 <w:rFonts w:ascii="Times" w:eastAsia="Times" w:hAnsi="Times" w:cs="Times"/>
                 <w:color w:val="000000"/>
                 <w:szCs w:val="20"/>
               </w:rPr>
-              <w:t>[NAD City]</w:t>
+              <w:t>{{ nad</w:t>
             </w:r>
+            <w:proofErr w:type="gramEnd"/>
             <w:r>
               <w:rPr>
                 <w:rFonts w:ascii="Times" w:eastAsia="Times" w:hAnsi="Times" w:cs="Times"/>
                 <w:color w:val="000000"/>
                 <w:szCs w:val="20"/>
               </w:rPr>
-              <w:t xml:space="preserve">, </w:t>
-            </w:r>
-            <w:r>
-              <w:rPr>
-                <w:rFonts w:ascii="Times" w:eastAsia="Times" w:hAnsi="Times" w:cs="Times"/>
-                <w:color w:val="000000"/>
-                <w:szCs w:val="20"/>
-              </w:rPr>
-              <w:t>[NAD State]</w:t>
-            </w:r>
-            <w:r>
-              <w:rPr>
-                <w:rFonts w:ascii="Times" w:eastAsia="Times" w:hAnsi="Times" w:cs="Times"/>
-                <w:color w:val="000000"/>
-                <w:szCs w:val="20"/>
-              </w:rPr>
-              <w:t xml:space="preserve"> </w:t>
-            </w:r>
-            <w:r>
-              <w:rPr>
-                <w:rFonts w:ascii="Times" w:eastAsia="Times" w:hAnsi="Times" w:cs="Times"/>
-                <w:color w:val="000000"/>
-                <w:szCs w:val="20"/>
-              </w:rPr>
-              <w:t>[NAD Zip]</w:t>
+              <w:t>_address[‘city’] }}, {{ nad_address[‘state’] }} {{ nad_address[‘zip’] }}</w:t>
             </w:r>
           </w:p>
         </w:tc>
@@ -1132,13 +1193,23 @@
               </w:rPr>
               <w:t xml:space="preserve">Fax: </w:t>
             </w:r>
+            <w:proofErr w:type="gramStart"/>
             <w:r>
               <w:rPr>
                 <w:rFonts w:ascii="Times" w:eastAsia="Times" w:hAnsi="Times" w:cs="Times"/>
                 <w:color w:val="000000"/>
                 <w:szCs w:val="20"/>
               </w:rPr>
-              <w:t>[NAD Fax]</w:t>
+              <w:t>{{ nad</w:t>
+            </w:r>
+            <w:proofErr w:type="gramEnd"/>
+            <w:r>
+              <w:rPr>
+                <w:rFonts w:ascii="Times" w:eastAsia="Times" w:hAnsi="Times" w:cs="Times"/>
+                <w:color w:val="000000"/>
+                <w:szCs w:val="20"/>
+              </w:rPr>
+              <w:t>_address[‘fax’] }}</w:t>
             </w:r>
           </w:p>
         </w:tc>
@@ -1151,8 +1222,8 @@
       <w:r>
         <w:t>A request for any of the above appeal options must be in writing and should state clearly what you are appealing and why you believe the determination is erroneous.</w:t>
       </w:r>
-      <w:bookmarkEnd w:id="5"/>
-      <w:bookmarkEnd w:id="7"/>
+      <w:bookmarkEnd w:id="6"/>
+      <w:bookmarkEnd w:id="8"/>
     </w:p>
     <w:sectPr>
       <w:footerReference w:type="default" r:id="rId11"/>
@@ -3392,15 +3463,16 @@
 </file>
 
 <file path=customXml/item1.xml><?xml version="1.0" encoding="utf-8"?>
-<?mso-contentType ?>
-<FormTemplates xmlns="http://schemas.microsoft.com/sharepoint/v3/contenttype/forms">
-  <Display>DocumentLibraryForm</Display>
-  <Edit>DocumentLibraryForm</Edit>
-  <New>DocumentLibraryForm</New>
-</FormTemplates>
+<b:Sources xmlns:b="http://schemas.openxmlformats.org/officeDocument/2006/bibliography" xmlns="http://schemas.openxmlformats.org/officeDocument/2006/bibliography" SelectedStyle="\APASixthEditionOfficeOnline.xsl" StyleName="APA" Version="6"/>
 </file>
 
 <file path=customXml/item2.xml><?xml version="1.0" encoding="utf-8"?>
+<p:properties xmlns:p="http://schemas.microsoft.com/office/2006/metadata/properties" xmlns:xsi="http://www.w3.org/2001/XMLSchema-instance" xmlns:pc="http://schemas.microsoft.com/office/infopath/2007/PartnerControls">
+  <documentManagement/>
+</p:properties>
+</file>
+
+<file path=customXml/item3.xml><?xml version="1.0" encoding="utf-8"?>
 <ct:contentTypeSchema xmlns:ct="http://schemas.microsoft.com/office/2006/metadata/contentType" xmlns:ma="http://schemas.microsoft.com/office/2006/metadata/properties/metaAttributes" ct:_="" ma:_="" ma:contentTypeName="Document" ma:contentTypeID="0x0101003CB45C6869CF22449D44D650C6CF9B30" ma:contentTypeVersion="6" ma:contentTypeDescription="Create a new document." ma:contentTypeScope="" ma:versionID="a5db1118d982b35ec4a4c9858b575e8f">
   <xsd:schema xmlns:xsd="http://www.w3.org/2001/XMLSchema" xmlns:xs="http://www.w3.org/2001/XMLSchema" xmlns:p="http://schemas.microsoft.com/office/2006/metadata/properties" xmlns:ns2="fcf3bb09-793a-4c86-8ca0-e24828a701fb" targetNamespace="http://schemas.microsoft.com/office/2006/metadata/properties" ma:root="true" ma:fieldsID="d8bcb4f561cca7b0b14b25cd07ea14cf" ns2:_="">
     <xsd:import namespace="fcf3bb09-793a-4c86-8ca0-e24828a701fb"/>
@@ -3556,25 +3628,33 @@
 </ct:contentTypeSchema>
 </file>
 
-<file path=customXml/item3.xml><?xml version="1.0" encoding="utf-8"?>
-<p:properties xmlns:p="http://schemas.microsoft.com/office/2006/metadata/properties" xmlns:xsi="http://www.w3.org/2001/XMLSchema-instance" xmlns:pc="http://schemas.microsoft.com/office/infopath/2007/PartnerControls">
-  <documentManagement/>
-</p:properties>
-</file>
-
 <file path=customXml/item4.xml><?xml version="1.0" encoding="utf-8"?>
-<b:Sources xmlns:b="http://schemas.openxmlformats.org/officeDocument/2006/bibliography" xmlns="http://schemas.openxmlformats.org/officeDocument/2006/bibliography" SelectedStyle="\APASixthEditionOfficeOnline.xsl" StyleName="APA" Version="6"/>
+<?mso-contentType ?>
+<FormTemplates xmlns="http://schemas.microsoft.com/sharepoint/v3/contenttype/forms">
+  <Display>DocumentLibraryForm</Display>
+  <Edit>DocumentLibraryForm</Edit>
+  <New>DocumentLibraryForm</New>
+</FormTemplates>
 </file>
 
 <file path=customXml/itemProps1.xml><?xml version="1.0" encoding="utf-8"?>
-<ds:datastoreItem xmlns:ds="http://schemas.openxmlformats.org/officeDocument/2006/customXml" ds:itemID="{B3203F2E-FDE5-4104-B2E2-A080FF7477DB}">
+<ds:datastoreItem xmlns:ds="http://schemas.openxmlformats.org/officeDocument/2006/customXml" ds:itemID="{4700AAB0-05E1-44CE-83FF-2BE1E63856AC}">
   <ds:schemaRefs>
-    <ds:schemaRef ds:uri="http://schemas.microsoft.com/sharepoint/v3/contenttype/forms"/>
+    <ds:schemaRef ds:uri="http://schemas.openxmlformats.org/officeDocument/2006/bibliography"/>
   </ds:schemaRefs>
 </ds:datastoreItem>
 </file>
 
 <file path=customXml/itemProps2.xml><?xml version="1.0" encoding="utf-8"?>
+<ds:datastoreItem xmlns:ds="http://schemas.openxmlformats.org/officeDocument/2006/customXml" ds:itemID="{8BC1728A-ABAD-43EE-AB40-DC227D0D967F}">
+  <ds:schemaRefs>
+    <ds:schemaRef ds:uri="http://schemas.microsoft.com/office/2006/metadata/properties"/>
+    <ds:schemaRef ds:uri="http://schemas.microsoft.com/office/infopath/2007/PartnerControls"/>
+  </ds:schemaRefs>
+</ds:datastoreItem>
+</file>
+
+<file path=customXml/itemProps3.xml><?xml version="1.0" encoding="utf-8"?>
 <ds:datastoreItem xmlns:ds="http://schemas.openxmlformats.org/officeDocument/2006/customXml" ds:itemID="{03102D5A-491B-425B-BCCF-4BDC46FFA39A}">
   <ds:schemaRefs>
     <ds:schemaRef ds:uri="http://schemas.microsoft.com/office/2006/metadata/contentType"/>
@@ -3592,19 +3672,10 @@
 </ds:datastoreItem>
 </file>
 
-<file path=customXml/itemProps3.xml><?xml version="1.0" encoding="utf-8"?>
-<ds:datastoreItem xmlns:ds="http://schemas.openxmlformats.org/officeDocument/2006/customXml" ds:itemID="{8BC1728A-ABAD-43EE-AB40-DC227D0D967F}">
+<file path=customXml/itemProps4.xml><?xml version="1.0" encoding="utf-8"?>
+<ds:datastoreItem xmlns:ds="http://schemas.openxmlformats.org/officeDocument/2006/customXml" ds:itemID="{B3203F2E-FDE5-4104-B2E2-A080FF7477DB}">
   <ds:schemaRefs>
-    <ds:schemaRef ds:uri="http://schemas.microsoft.com/office/2006/metadata/properties"/>
-    <ds:schemaRef ds:uri="http://schemas.microsoft.com/office/infopath/2007/PartnerControls"/>
-  </ds:schemaRefs>
-</ds:datastoreItem>
-</file>
-
-<file path=customXml/itemProps4.xml><?xml version="1.0" encoding="utf-8"?>
-<ds:datastoreItem xmlns:ds="http://schemas.openxmlformats.org/officeDocument/2006/customXml" ds:itemID="{4700AAB0-05E1-44CE-83FF-2BE1E63856AC}">
-  <ds:schemaRefs>
-    <ds:schemaRef ds:uri="http://schemas.openxmlformats.org/officeDocument/2006/bibliography"/>
+    <ds:schemaRef ds:uri="http://schemas.microsoft.com/sharepoint/v3/contenttype/forms"/>
   </ds:schemaRefs>
 </ds:datastoreItem>
 </file>
</xml_diff>